<commit_message>
Atualizar histórico de versões
</commit_message>
<xml_diff>
--- a/Historico de versoes em ACTUALIZACAO.docx
+++ b/Historico de versoes em ACTUALIZACAO.docx
@@ -2849,7 +2849,7 @@
               <mc:AlternateContent>
                 <mc:Choice Requires="wps">
                   <w:drawing>
-                    <wp:anchor distT="0" distB="0" distL="114300" distR="114300" simplePos="0" relativeHeight="251702272" behindDoc="0" locked="0" layoutInCell="1" allowOverlap="1" wp14:anchorId="32A1BE3A" wp14:editId="020B72B8">
+                    <wp:anchor distT="0" distB="0" distL="114300" distR="114300" simplePos="0" relativeHeight="251702272" behindDoc="0" locked="0" layoutInCell="1" allowOverlap="1" wp14:anchorId="4B32F3A1" wp14:editId="7CB94751">
                       <wp:simplePos x="0" y="0"/>
                       <wp:positionH relativeFrom="column">
                         <wp:posOffset>4479925</wp:posOffset>
@@ -2857,7 +2857,7 @@
                       <wp:positionV relativeFrom="paragraph">
                         <wp:posOffset>-20320</wp:posOffset>
                       </wp:positionV>
-                      <wp:extent cx="257810" cy="3886200"/>
+                      <wp:extent cx="257810" cy="4914900"/>
                       <wp:effectExtent l="0" t="0" r="27940" b="19050"/>
                       <wp:wrapNone/>
                       <wp:docPr id="22" name="Fluxograma: Processo 22"/>
@@ -2869,7 +2869,7 @@
                             <wps:spPr>
                               <a:xfrm>
                                 <a:off x="0" y="0"/>
-                                <a:ext cx="257810" cy="3886200"/>
+                                <a:ext cx="257810" cy="4914900"/>
                               </a:xfrm>
                               <a:prstGeom prst="flowChartProcess">
                                 <a:avLst/>
@@ -2907,7 +2907,11 @@
                 </mc:Choice>
                 <mc:Fallback>
                   <w:pict>
-                    <v:shape id="Fluxograma: Processo 22" o:spid="_x0000_s1026" type="#_x0000_t109" style="position:absolute;margin-left:352.75pt;margin-top:-1.6pt;width:20.3pt;height:306pt;z-index:251702272;visibility:visible;mso-wrap-style:square;mso-width-percent:0;mso-height-percent:0;mso-wrap-distance-left:9pt;mso-wrap-distance-top:0;mso-wrap-distance-right:9pt;mso-wrap-distance-bottom:0;mso-position-horizontal:absolute;mso-position-horizontal-relative:text;mso-position-vertical:absolute;mso-position-vertical-relative:text;mso-width-percent:0;mso-height-percent:0;mso-width-relative:margin;mso-height-relative:margin;v-text-anchor:middle" o:gfxdata="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" fillcolor="#92d050" strokecolor="#385d8a" strokeweight="2pt"/>
+                    <v:shapetype id="_x0000_t109" coordsize="21600,21600" o:spt="109" path="m,l,21600r21600,l21600,xe">
+                      <v:stroke joinstyle="miter"/>
+                      <v:path gradientshapeok="t" o:connecttype="rect"/>
+                    </v:shapetype>
+                    <v:shape id="Fluxograma: Processo 22" o:spid="_x0000_s1026" type="#_x0000_t109" style="position:absolute;margin-left:352.75pt;margin-top:-1.6pt;width:20.3pt;height:387pt;z-index:251702272;visibility:visible;mso-wrap-style:square;mso-width-percent:0;mso-height-percent:0;mso-wrap-distance-left:9pt;mso-wrap-distance-top:0;mso-wrap-distance-right:9pt;mso-wrap-distance-bottom:0;mso-position-horizontal:absolute;mso-position-horizontal-relative:text;mso-position-vertical:absolute;mso-position-vertical-relative:text;mso-width-percent:0;mso-height-percent:0;mso-width-relative:margin;mso-height-relative:margin;v-text-anchor:middle" o:gfxdata="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" fillcolor="#92d050" strokecolor="#385d8a" strokeweight="2pt"/>
                   </w:pict>
                 </mc:Fallback>
               </mc:AlternateContent>
@@ -2976,9 +2980,9 @@
         <w:tc>
           <w:tcPr>
             <w:tcW w:w="1185" w:type="dxa"/>
-            <w:tcBorders>
-              <w:left w:val="single" w:sz="4" w:space="0" w:color="000000"/>
-              <w:bottom w:val="single" w:sz="4" w:space="0" w:color="000000"/>
+            <w:vMerge w:val="restart"/>
+            <w:tcBorders>
+              <w:left w:val="single" w:sz="4" w:space="0" w:color="000000"/>
             </w:tcBorders>
             <w:shd w:val="clear" w:color="auto" w:fill="auto"/>
             <w:vAlign w:val="center"/>
@@ -3020,10 +3024,7 @@
               <w:jc w:val="both"/>
             </w:pPr>
             <w:r>
-              <w:t>7</w:t>
-            </w:r>
-            <w:r>
-              <w:t>.1.</w:t>
+              <w:t>7.1.</w:t>
             </w:r>
             <w:r>
               <w:t xml:space="preserve"> </w:t>
@@ -3041,7 +3042,7 @@
         <w:tc>
           <w:tcPr>
             <w:tcW w:w="1185" w:type="dxa"/>
-            <w:vMerge w:val="restart"/>
+            <w:vMerge/>
             <w:tcBorders>
               <w:left w:val="single" w:sz="4" w:space="0" w:color="000000"/>
             </w:tcBorders>
@@ -3710,13 +3711,18 @@
               <w:jc w:val="both"/>
             </w:pPr>
             <w:r>
-              <w:t>8</w:t>
-            </w:r>
-            <w:r>
-              <w:t>.8</w:t>
-            </w:r>
-            <w:r>
-              <w:t>.Colocação da base de dados no servidor</w:t>
+              <w:rPr>
+                <w:noProof/>
+                <w:lang w:eastAsia="pt-PT"/>
+              </w:rPr>
+              <w:t>8.8.10</w:t>
+            </w:r>
+            <w:r>
+              <w:rPr>
+                <w:noProof/>
+                <w:lang w:eastAsia="pt-PT"/>
+              </w:rPr>
+              <w:t>ª Reunião de Base de Dados</w:t>
             </w:r>
           </w:p>
         </w:tc>
@@ -3769,7 +3775,7 @@
               <w:t>.9</w:t>
             </w:r>
             <w:r>
-              <w:t>. Pesquisa e utilização de um editor HTML</w:t>
+              <w:t>.Colocação da base de dados no servidor</w:t>
             </w:r>
           </w:p>
         </w:tc>
@@ -3816,10 +3822,13 @@
               <w:jc w:val="both"/>
             </w:pPr>
             <w:r>
-              <w:t>8.10</w:t>
-            </w:r>
-            <w:r>
-              <w:t>. Resolver problemas de inserção de dados</w:t>
+              <w:t>8</w:t>
+            </w:r>
+            <w:r>
+              <w:t>.10</w:t>
+            </w:r>
+            <w:r>
+              <w:t>. Pesquisa e utilização de um editor HTML</w:t>
             </w:r>
           </w:p>
         </w:tc>
@@ -3869,7 +3878,7 @@
               <w:t>8.11</w:t>
             </w:r>
             <w:r>
-              <w:t>.Realização de testes</w:t>
+              <w:t>. Resolver problemas de inserção de dados</w:t>
             </w:r>
           </w:p>
         </w:tc>
@@ -3919,7 +3928,7 @@
               <w:t>8.12</w:t>
             </w:r>
             <w:r>
-              <w:t>.Formulário para a construção de testes</w:t>
+              <w:t>.Realização de testes</w:t>
             </w:r>
           </w:p>
         </w:tc>
@@ -3966,18 +3975,39 @@
               <w:jc w:val="both"/>
             </w:pPr>
             <w:r>
-              <w:t>8.13</w:t>
-            </w:r>
-            <w:r>
-              <w:t xml:space="preserve">.Possibilidade de utilização de PDF para imprimir </w:t>
-            </w:r>
-            <w:proofErr w:type="gramStart"/>
-            <w:r>
-              <w:t>testes</w:t>
-            </w:r>
-            <w:proofErr w:type="gramEnd"/>
-            <w:r>
-              <w:t xml:space="preserve"> e a respetiva resolução</w:t>
+              <w:rPr>
+                <w:noProof/>
+                <w:lang w:eastAsia="pt-PT"/>
+              </w:rPr>
+              <w:t>8.13.11</w:t>
+            </w:r>
+            <w:r>
+              <w:rPr>
+                <w:noProof/>
+                <w:lang w:eastAsia="pt-PT"/>
+              </w:rPr>
+              <w:t xml:space="preserve">ª </w:t>
+            </w:r>
+            <w:r>
+              <w:rPr>
+                <w:noProof/>
+                <w:lang w:eastAsia="pt-PT"/>
+              </w:rPr>
+              <w:t xml:space="preserve">/12ª e 13ª </w:t>
+            </w:r>
+            <w:r>
+              <w:rPr>
+                <w:noProof/>
+                <w:lang w:eastAsia="pt-PT"/>
+              </w:rPr>
+              <w:t>Reunião de Base de Dados</w:t>
+            </w:r>
+            <w:r>
+              <w:rPr>
+                <w:noProof/>
+                <w:lang w:eastAsia="pt-PT"/>
+              </w:rPr>
+              <w:t>(em dias consecutivos)</w:t>
             </w:r>
           </w:p>
         </w:tc>
@@ -3992,7 +4022,6 @@
             <w:vMerge/>
             <w:tcBorders>
               <w:left w:val="single" w:sz="4" w:space="0" w:color="000000"/>
-              <w:bottom w:val="single" w:sz="4" w:space="0" w:color="000000"/>
             </w:tcBorders>
             <w:shd w:val="clear" w:color="auto" w:fill="auto"/>
             <w:vAlign w:val="center"/>
@@ -4012,6 +4041,312 @@
         <w:tc>
           <w:tcPr>
             <w:tcW w:w="7071" w:type="dxa"/>
+            <w:tcBorders>
+              <w:left w:val="single" w:sz="4" w:space="0" w:color="000000"/>
+              <w:bottom w:val="single" w:sz="4" w:space="0" w:color="000000"/>
+              <w:right w:val="single" w:sz="4" w:space="0" w:color="000000"/>
+            </w:tcBorders>
+            <w:shd w:val="clear" w:color="auto" w:fill="auto"/>
+          </w:tcPr>
+          <w:p>
+            <w:pPr>
+              <w:spacing w:after="0" w:line="240" w:lineRule="auto"/>
+              <w:jc w:val="both"/>
+            </w:pPr>
+            <w:r>
+              <w:t>8.14</w:t>
+            </w:r>
+            <w:r>
+              <w:t>.Formulário para a construção de testes</w:t>
+            </w:r>
+          </w:p>
+        </w:tc>
+      </w:tr>
+      <w:tr>
+        <w:trPr>
+          <w:trHeight w:val="80"/>
+        </w:trPr>
+        <w:tc>
+          <w:tcPr>
+            <w:tcW w:w="1185" w:type="dxa"/>
+            <w:vMerge/>
+            <w:tcBorders>
+              <w:left w:val="single" w:sz="4" w:space="0" w:color="000000"/>
+            </w:tcBorders>
+            <w:shd w:val="clear" w:color="auto" w:fill="auto"/>
+            <w:vAlign w:val="center"/>
+          </w:tcPr>
+          <w:p>
+            <w:pPr>
+              <w:snapToGrid w:val="0"/>
+              <w:spacing w:after="0" w:line="240" w:lineRule="auto"/>
+              <w:rPr>
+                <w:rFonts w:cs="Calibri"/>
+                <w:b/>
+                <w:color w:val="404040"/>
+              </w:rPr>
+            </w:pPr>
+          </w:p>
+        </w:tc>
+        <w:tc>
+          <w:tcPr>
+            <w:tcW w:w="7071" w:type="dxa"/>
+            <w:tcBorders>
+              <w:left w:val="single" w:sz="4" w:space="0" w:color="000000"/>
+              <w:bottom w:val="single" w:sz="4" w:space="0" w:color="000000"/>
+              <w:right w:val="single" w:sz="4" w:space="0" w:color="000000"/>
+            </w:tcBorders>
+            <w:shd w:val="clear" w:color="auto" w:fill="auto"/>
+          </w:tcPr>
+          <w:p>
+            <w:pPr>
+              <w:spacing w:after="0" w:line="240" w:lineRule="auto"/>
+              <w:jc w:val="both"/>
+            </w:pPr>
+            <w:r>
+              <w:t>8.15</w:t>
+            </w:r>
+            <w:r>
+              <w:t>.</w:t>
+            </w:r>
+            <w:r>
+              <w:t>Pesquisa</w:t>
+            </w:r>
+            <w:r>
+              <w:t xml:space="preserve"> e</w:t>
+            </w:r>
+            <w:r>
+              <w:t xml:space="preserve"> utilização de PDF para imprimir</w:t>
+            </w:r>
+            <w:r>
+              <w:t>/guardar enunciados dos testes</w:t>
+            </w:r>
+          </w:p>
+        </w:tc>
+      </w:tr>
+      <w:tr>
+        <w:trPr>
+          <w:trHeight w:val="80"/>
+        </w:trPr>
+        <w:tc>
+          <w:tcPr>
+            <w:tcW w:w="1185" w:type="dxa"/>
+            <w:vMerge/>
+            <w:tcBorders>
+              <w:left w:val="single" w:sz="4" w:space="0" w:color="000000"/>
+            </w:tcBorders>
+            <w:shd w:val="clear" w:color="auto" w:fill="auto"/>
+            <w:vAlign w:val="center"/>
+          </w:tcPr>
+          <w:p>
+            <w:pPr>
+              <w:snapToGrid w:val="0"/>
+              <w:spacing w:after="0" w:line="240" w:lineRule="auto"/>
+              <w:rPr>
+                <w:rFonts w:cs="Calibri"/>
+                <w:b/>
+                <w:color w:val="404040"/>
+              </w:rPr>
+            </w:pPr>
+          </w:p>
+        </w:tc>
+        <w:tc>
+          <w:tcPr>
+            <w:tcW w:w="7071" w:type="dxa"/>
+            <w:tcBorders>
+              <w:left w:val="single" w:sz="4" w:space="0" w:color="000000"/>
+              <w:bottom w:val="single" w:sz="4" w:space="0" w:color="000000"/>
+              <w:right w:val="single" w:sz="4" w:space="0" w:color="000000"/>
+            </w:tcBorders>
+            <w:shd w:val="clear" w:color="auto" w:fill="auto"/>
+          </w:tcPr>
+          <w:p>
+            <w:pPr>
+              <w:spacing w:after="0" w:line="240" w:lineRule="auto"/>
+              <w:jc w:val="both"/>
+            </w:pPr>
+            <w:r>
+              <w:t>8.16</w:t>
+            </w:r>
+            <w:r>
+              <w:t>. Inserção de dados</w:t>
+            </w:r>
+          </w:p>
+        </w:tc>
+      </w:tr>
+      <w:tr>
+        <w:trPr>
+          <w:trHeight w:val="80"/>
+        </w:trPr>
+        <w:tc>
+          <w:tcPr>
+            <w:tcW w:w="1185" w:type="dxa"/>
+            <w:vMerge/>
+            <w:tcBorders>
+              <w:left w:val="single" w:sz="4" w:space="0" w:color="000000"/>
+            </w:tcBorders>
+            <w:shd w:val="clear" w:color="auto" w:fill="auto"/>
+            <w:vAlign w:val="center"/>
+          </w:tcPr>
+          <w:p>
+            <w:pPr>
+              <w:snapToGrid w:val="0"/>
+              <w:spacing w:after="0" w:line="240" w:lineRule="auto"/>
+              <w:rPr>
+                <w:rFonts w:cs="Calibri"/>
+                <w:b/>
+                <w:color w:val="404040"/>
+              </w:rPr>
+            </w:pPr>
+          </w:p>
+        </w:tc>
+        <w:tc>
+          <w:tcPr>
+            <w:tcW w:w="7071" w:type="dxa"/>
+            <w:tcBorders>
+              <w:left w:val="single" w:sz="4" w:space="0" w:color="000000"/>
+              <w:bottom w:val="single" w:sz="4" w:space="0" w:color="000000"/>
+              <w:right w:val="single" w:sz="4" w:space="0" w:color="000000"/>
+            </w:tcBorders>
+            <w:shd w:val="clear" w:color="auto" w:fill="auto"/>
+          </w:tcPr>
+          <w:p>
+            <w:pPr>
+              <w:spacing w:after="0" w:line="240" w:lineRule="auto"/>
+              <w:jc w:val="both"/>
+            </w:pPr>
+            <w:r>
+              <w:t>8.17</w:t>
+            </w:r>
+            <w:r>
+              <w:t>.Preparação da Apresentação Final</w:t>
+            </w:r>
+          </w:p>
+        </w:tc>
+      </w:tr>
+      <w:tr>
+        <w:trPr>
+          <w:trHeight w:val="269"/>
+        </w:trPr>
+        <w:tc>
+          <w:tcPr>
+            <w:tcW w:w="1185" w:type="dxa"/>
+            <w:vMerge/>
+            <w:tcBorders>
+              <w:left w:val="single" w:sz="4" w:space="0" w:color="000000"/>
+            </w:tcBorders>
+            <w:shd w:val="clear" w:color="auto" w:fill="auto"/>
+            <w:vAlign w:val="center"/>
+          </w:tcPr>
+          <w:p>
+            <w:pPr>
+              <w:snapToGrid w:val="0"/>
+              <w:spacing w:after="0" w:line="240" w:lineRule="auto"/>
+              <w:rPr>
+                <w:rFonts w:cs="Calibri"/>
+                <w:b/>
+                <w:color w:val="404040"/>
+              </w:rPr>
+            </w:pPr>
+          </w:p>
+        </w:tc>
+        <w:tc>
+          <w:tcPr>
+            <w:tcW w:w="7071" w:type="dxa"/>
+            <w:vMerge w:val="restart"/>
+            <w:tcBorders>
+              <w:left w:val="single" w:sz="4" w:space="0" w:color="000000"/>
+              <w:right w:val="single" w:sz="4" w:space="0" w:color="000000"/>
+            </w:tcBorders>
+            <w:shd w:val="clear" w:color="auto" w:fill="auto"/>
+          </w:tcPr>
+          <w:p>
+            <w:pPr>
+              <w:spacing w:after="0" w:line="240" w:lineRule="auto"/>
+              <w:jc w:val="both"/>
+            </w:pPr>
+            <w:r>
+              <w:t>8.18</w:t>
+            </w:r>
+            <w:r>
+              <w:t>. Apresentação Final</w:t>
+            </w:r>
+          </w:p>
+        </w:tc>
+      </w:tr>
+      <w:tr>
+        <w:trPr>
+          <w:trHeight w:val="80"/>
+        </w:trPr>
+        <w:tc>
+          <w:tcPr>
+            <w:tcW w:w="1185" w:type="dxa"/>
+            <w:tcBorders>
+              <w:left w:val="single" w:sz="4" w:space="0" w:color="000000"/>
+            </w:tcBorders>
+            <w:shd w:val="clear" w:color="auto" w:fill="auto"/>
+            <w:vAlign w:val="center"/>
+          </w:tcPr>
+          <w:p>
+            <w:pPr>
+              <w:snapToGrid w:val="0"/>
+              <w:spacing w:after="0" w:line="240" w:lineRule="auto"/>
+              <w:rPr>
+                <w:rFonts w:cs="Calibri"/>
+                <w:b/>
+                <w:color w:val="404040"/>
+              </w:rPr>
+            </w:pPr>
+          </w:p>
+        </w:tc>
+        <w:tc>
+          <w:tcPr>
+            <w:tcW w:w="7071" w:type="dxa"/>
+            <w:vMerge/>
+            <w:tcBorders>
+              <w:left w:val="single" w:sz="4" w:space="0" w:color="000000"/>
+              <w:right w:val="single" w:sz="4" w:space="0" w:color="000000"/>
+            </w:tcBorders>
+            <w:shd w:val="clear" w:color="auto" w:fill="auto"/>
+          </w:tcPr>
+          <w:p>
+            <w:pPr>
+              <w:spacing w:after="0" w:line="240" w:lineRule="auto"/>
+              <w:jc w:val="both"/>
+            </w:pPr>
+          </w:p>
+        </w:tc>
+      </w:tr>
+      <w:tr>
+        <w:trPr>
+          <w:trHeight w:val="80"/>
+        </w:trPr>
+        <w:tc>
+          <w:tcPr>
+            <w:tcW w:w="1185" w:type="dxa"/>
+            <w:tcBorders>
+              <w:left w:val="single" w:sz="4" w:space="0" w:color="000000"/>
+              <w:bottom w:val="single" w:sz="4" w:space="0" w:color="000000"/>
+            </w:tcBorders>
+            <w:shd w:val="clear" w:color="auto" w:fill="auto"/>
+            <w:vAlign w:val="center"/>
+          </w:tcPr>
+          <w:p>
+            <w:pPr>
+              <w:snapToGrid w:val="0"/>
+              <w:spacing w:after="0" w:line="240" w:lineRule="auto"/>
+              <w:rPr>
+                <w:rFonts w:cs="Calibri"/>
+                <w:b/>
+                <w:color w:val="404040"/>
+              </w:rPr>
+            </w:pPr>
+          </w:p>
+        </w:tc>
+        <w:tc>
+          <w:tcPr>
+            <w:tcW w:w="7071" w:type="dxa"/>
+            <w:vMerge/>
             <w:tcBorders>
               <w:left w:val="single" w:sz="4" w:space="0" w:color="000000"/>
               <w:bottom w:val="single" w:sz="4" w:space="0" w:color="000000"/>
@@ -4213,8 +4548,6 @@
       <w:r>
         <w:t xml:space="preserve"> evolução</w:t>
       </w:r>
-      <w:bookmarkStart w:id="0" w:name="_GoBack"/>
-      <w:bookmarkEnd w:id="0"/>
     </w:p>
     <w:p/>
     <w:tbl>
@@ -5284,6 +5617,7 @@
                 <w:sz w:val="28"/>
                 <w:szCs w:val="28"/>
               </w:rPr>
+              <w:lastRenderedPageBreak/>
               <w:t>2.3.</w:t>
             </w:r>
           </w:p>
@@ -5756,7 +6090,6 @@
                 <w:sz w:val="28"/>
                 <w:szCs w:val="28"/>
               </w:rPr>
-              <w:lastRenderedPageBreak/>
               <w:t>2.8.</w:t>
             </w:r>
           </w:p>
@@ -7156,16 +7489,7 @@
                 <w:sz w:val="20"/>
                 <w:szCs w:val="20"/>
               </w:rPr>
-              <w:t>Carlos,Cláudia,Diogo,</w:t>
-            </w:r>
-            <w:r>
-              <w:rPr>
-                <w:rFonts w:ascii="Verdana" w:hAnsi="Verdana" w:cs="Calibri"/>
-                <w:color w:val="404040"/>
-                <w:sz w:val="20"/>
-                <w:szCs w:val="20"/>
-              </w:rPr>
-              <w:t>Filipe</w:t>
+              <w:t>Carlos,Cláudia,Diogo,Filipe</w:t>
             </w:r>
             <w:proofErr w:type="spellEnd"/>
             <w:r>
@@ -7225,16 +7549,7 @@
                 <w:sz w:val="20"/>
                 <w:szCs w:val="20"/>
               </w:rPr>
-              <w:t>Maria,Paulo,Tiago</w:t>
-            </w:r>
-            <w:r>
-              <w:rPr>
-                <w:rFonts w:ascii="Verdana" w:hAnsi="Verdana" w:cs="Calibri"/>
-                <w:color w:val="404040"/>
-                <w:sz w:val="20"/>
-                <w:szCs w:val="20"/>
-              </w:rPr>
-              <w:t>,José</w:t>
+              <w:t>Maria,Paulo,Tiago,José</w:t>
             </w:r>
             <w:proofErr w:type="spellEnd"/>
           </w:p>
@@ -8000,25 +8315,7 @@
                 <w:sz w:val="20"/>
                 <w:szCs w:val="20"/>
               </w:rPr>
-              <w:t>a,</w:t>
-            </w:r>
-            <w:r>
-              <w:rPr>
-                <w:rFonts w:ascii="Verdana" w:hAnsi="Verdana" w:cs="Calibri"/>
-                <w:color w:val="404040"/>
-                <w:sz w:val="20"/>
-                <w:szCs w:val="20"/>
-              </w:rPr>
-              <w:t>Fil</w:t>
-            </w:r>
-            <w:r>
-              <w:rPr>
-                <w:rFonts w:ascii="Verdana" w:hAnsi="Verdana" w:cs="Calibri"/>
-                <w:color w:val="404040"/>
-                <w:sz w:val="20"/>
-                <w:szCs w:val="20"/>
-              </w:rPr>
-              <w:t>ipe</w:t>
+              <w:t>a,Filipe</w:t>
             </w:r>
             <w:proofErr w:type="spellEnd"/>
             <w:r>
@@ -8591,25 +8888,7 @@
                 <w:sz w:val="20"/>
                 <w:szCs w:val="20"/>
               </w:rPr>
-              <w:t>a</w:t>
-            </w:r>
-            <w:r>
-              <w:rPr>
-                <w:rFonts w:ascii="Verdana" w:hAnsi="Verdana" w:cs="Calibri"/>
-                <w:color w:val="404040"/>
-                <w:sz w:val="20"/>
-                <w:szCs w:val="20"/>
-              </w:rPr>
-              <w:t>,Fil</w:t>
-            </w:r>
-            <w:r>
-              <w:rPr>
-                <w:rFonts w:ascii="Verdana" w:hAnsi="Verdana" w:cs="Calibri"/>
-                <w:color w:val="404040"/>
-                <w:sz w:val="20"/>
-                <w:szCs w:val="20"/>
-              </w:rPr>
-              <w:t>ipe</w:t>
+              <w:t>a,Filipe</w:t>
             </w:r>
             <w:proofErr w:type="spellEnd"/>
             <w:r>
@@ -8629,16 +8908,7 @@
                 <w:sz w:val="20"/>
                 <w:szCs w:val="20"/>
               </w:rPr>
-              <w:t>Paulo</w:t>
-            </w:r>
-            <w:r>
-              <w:rPr>
-                <w:rFonts w:ascii="Verdana" w:hAnsi="Verdana" w:cs="Calibri"/>
-                <w:color w:val="404040"/>
-                <w:sz w:val="20"/>
-                <w:szCs w:val="20"/>
-              </w:rPr>
-              <w:t>,Tiago</w:t>
+              <w:t>Paulo,Tiago</w:t>
             </w:r>
             <w:proofErr w:type="spellEnd"/>
             <w:r>
@@ -9062,6 +9332,7 @@
                 <w:sz w:val="28"/>
                 <w:szCs w:val="28"/>
               </w:rPr>
+              <w:lastRenderedPageBreak/>
               <w:t>8.8</w:t>
             </w:r>
             <w:r>
@@ -9096,14 +9367,45 @@
                 <w:szCs w:val="20"/>
               </w:rPr>
             </w:pPr>
-            <w:r>
-              <w:rPr>
-                <w:rFonts w:ascii="Verdana" w:hAnsi="Verdana" w:cs="Calibri"/>
-                <w:color w:val="404040"/>
-                <w:sz w:val="20"/>
-                <w:szCs w:val="20"/>
-              </w:rPr>
-              <w:t>Luís</w:t>
+            <w:proofErr w:type="spellStart"/>
+            <w:r>
+              <w:rPr>
+                <w:rFonts w:ascii="Verdana" w:hAnsi="Verdana" w:cs="Calibri"/>
+                <w:color w:val="404040"/>
+                <w:sz w:val="20"/>
+                <w:szCs w:val="20"/>
+              </w:rPr>
+              <w:t>Tiago,Cláudia</w:t>
+            </w:r>
+            <w:proofErr w:type="spellEnd"/>
+            <w:r>
+              <w:rPr>
+                <w:rFonts w:ascii="Verdana" w:hAnsi="Verdana" w:cs="Calibri"/>
+                <w:color w:val="404040"/>
+                <w:sz w:val="20"/>
+                <w:szCs w:val="20"/>
+              </w:rPr>
+              <w:t xml:space="preserve">, Paulo, </w:t>
+            </w:r>
+            <w:proofErr w:type="spellStart"/>
+            <w:r>
+              <w:rPr>
+                <w:rFonts w:ascii="Verdana" w:hAnsi="Verdana" w:cs="Calibri"/>
+                <w:color w:val="404040"/>
+                <w:sz w:val="20"/>
+                <w:szCs w:val="20"/>
+              </w:rPr>
+              <w:t>Luís,Hugo,Diogo</w:t>
+            </w:r>
+            <w:proofErr w:type="spellEnd"/>
+            <w:r>
+              <w:rPr>
+                <w:rFonts w:ascii="Verdana" w:hAnsi="Verdana" w:cs="Calibri"/>
+                <w:color w:val="404040"/>
+                <w:sz w:val="20"/>
+                <w:szCs w:val="20"/>
+              </w:rPr>
+              <w:t>, Filipe D.</w:t>
             </w:r>
           </w:p>
         </w:tc>
@@ -9184,24 +9486,6 @@
                 <w:sz w:val="20"/>
                 <w:szCs w:val="20"/>
               </w:rPr>
-              <w:t>Tiago,</w:t>
-            </w:r>
-            <w:r>
-              <w:rPr>
-                <w:rFonts w:ascii="Verdana" w:hAnsi="Verdana" w:cs="Calibri"/>
-                <w:color w:val="404040"/>
-                <w:sz w:val="20"/>
-                <w:szCs w:val="20"/>
-              </w:rPr>
-              <w:t>Cláudia,</w:t>
-            </w:r>
-            <w:r>
-              <w:rPr>
-                <w:rFonts w:ascii="Verdana" w:hAnsi="Verdana" w:cs="Calibri"/>
-                <w:color w:val="404040"/>
-                <w:sz w:val="20"/>
-                <w:szCs w:val="20"/>
-              </w:rPr>
               <w:t>Luís,Hugo</w:t>
             </w:r>
             <w:proofErr w:type="spellEnd"/>
@@ -9283,13 +9567,756 @@
                 <w:sz w:val="20"/>
                 <w:szCs w:val="20"/>
               </w:rPr>
-              <w:t>Cláudia, Tiago</w:t>
+              <w:t>Cláudia, Tiago, Paulo</w:t>
+            </w:r>
+          </w:p>
+        </w:tc>
+      </w:tr>
+      <w:tr>
+        <w:trPr>
+          <w:trHeight w:val="80"/>
+        </w:trPr>
+        <w:tc>
+          <w:tcPr>
+            <w:tcW w:w="1310" w:type="dxa"/>
+            <w:tcBorders>
+              <w:left w:val="single" w:sz="4" w:space="0" w:color="000000"/>
+              <w:bottom w:val="single" w:sz="4" w:space="0" w:color="000000"/>
+              <w:right w:val="single" w:sz="4" w:space="0" w:color="000000"/>
+            </w:tcBorders>
+            <w:shd w:val="clear" w:color="auto" w:fill="auto"/>
+          </w:tcPr>
+          <w:p>
+            <w:pPr>
+              <w:spacing w:after="0" w:line="240" w:lineRule="auto"/>
+              <w:jc w:val="both"/>
+              <w:rPr>
+                <w:rFonts w:cs="Calibri"/>
+                <w:b/>
+                <w:color w:val="404040"/>
+                <w:sz w:val="28"/>
+                <w:szCs w:val="28"/>
+              </w:rPr>
+            </w:pPr>
+            <w:r>
+              <w:rPr>
+                <w:rFonts w:cs="Calibri"/>
+                <w:b/>
+                <w:color w:val="404040"/>
+                <w:sz w:val="28"/>
+                <w:szCs w:val="28"/>
+              </w:rPr>
+              <w:t>8.11.</w:t>
+            </w:r>
+          </w:p>
+        </w:tc>
+        <w:tc>
+          <w:tcPr>
+            <w:tcW w:w="7513" w:type="dxa"/>
+            <w:tcBorders>
+              <w:left w:val="single" w:sz="4" w:space="0" w:color="000000"/>
+              <w:bottom w:val="single" w:sz="4" w:space="0" w:color="000000"/>
+              <w:right w:val="single" w:sz="4" w:space="0" w:color="000000"/>
+            </w:tcBorders>
+          </w:tcPr>
+          <w:p>
+            <w:pPr>
+              <w:spacing w:after="0" w:line="240" w:lineRule="auto"/>
+              <w:jc w:val="both"/>
+              <w:rPr>
+                <w:rFonts w:ascii="Verdana" w:hAnsi="Verdana" w:cs="Calibri"/>
+                <w:color w:val="404040"/>
+                <w:sz w:val="20"/>
+                <w:szCs w:val="20"/>
+              </w:rPr>
+            </w:pPr>
+            <w:proofErr w:type="spellStart"/>
+            <w:r>
+              <w:rPr>
+                <w:rFonts w:ascii="Verdana" w:hAnsi="Verdana" w:cs="Calibri"/>
+                <w:color w:val="404040"/>
+                <w:sz w:val="20"/>
+                <w:szCs w:val="20"/>
+              </w:rPr>
+              <w:t>Cláudia</w:t>
+            </w:r>
+            <w:r>
+              <w:rPr>
+                <w:rFonts w:ascii="Verdana" w:hAnsi="Verdana" w:cs="Calibri"/>
+                <w:color w:val="404040"/>
+                <w:sz w:val="20"/>
+                <w:szCs w:val="20"/>
+              </w:rPr>
+              <w:t>,Hugo</w:t>
+            </w:r>
+            <w:proofErr w:type="spellEnd"/>
+          </w:p>
+        </w:tc>
+      </w:tr>
+      <w:tr>
+        <w:trPr>
+          <w:trHeight w:val="80"/>
+        </w:trPr>
+        <w:tc>
+          <w:tcPr>
+            <w:tcW w:w="1310" w:type="dxa"/>
+            <w:tcBorders>
+              <w:left w:val="single" w:sz="4" w:space="0" w:color="000000"/>
+              <w:bottom w:val="single" w:sz="4" w:space="0" w:color="000000"/>
+              <w:right w:val="single" w:sz="4" w:space="0" w:color="000000"/>
+            </w:tcBorders>
+            <w:shd w:val="clear" w:color="auto" w:fill="auto"/>
+          </w:tcPr>
+          <w:p>
+            <w:pPr>
+              <w:spacing w:after="0" w:line="240" w:lineRule="auto"/>
+              <w:jc w:val="both"/>
+              <w:rPr>
+                <w:rFonts w:cs="Calibri"/>
+                <w:b/>
+                <w:color w:val="404040"/>
+                <w:sz w:val="28"/>
+                <w:szCs w:val="28"/>
+              </w:rPr>
+            </w:pPr>
+            <w:r>
+              <w:rPr>
+                <w:rFonts w:cs="Calibri"/>
+                <w:b/>
+                <w:color w:val="404040"/>
+                <w:sz w:val="28"/>
+                <w:szCs w:val="28"/>
+              </w:rPr>
+              <w:t>8.12.</w:t>
+            </w:r>
+          </w:p>
+        </w:tc>
+        <w:tc>
+          <w:tcPr>
+            <w:tcW w:w="7513" w:type="dxa"/>
+            <w:tcBorders>
+              <w:left w:val="single" w:sz="4" w:space="0" w:color="000000"/>
+              <w:bottom w:val="single" w:sz="4" w:space="0" w:color="000000"/>
+              <w:right w:val="single" w:sz="4" w:space="0" w:color="000000"/>
+            </w:tcBorders>
+          </w:tcPr>
+          <w:p>
+            <w:pPr>
+              <w:spacing w:after="0" w:line="240" w:lineRule="auto"/>
+              <w:jc w:val="both"/>
+              <w:rPr>
+                <w:rFonts w:ascii="Verdana" w:hAnsi="Verdana" w:cs="Calibri"/>
+                <w:color w:val="404040"/>
+                <w:sz w:val="20"/>
+                <w:szCs w:val="20"/>
+              </w:rPr>
+            </w:pPr>
+            <w:proofErr w:type="spellStart"/>
+            <w:r>
+              <w:rPr>
+                <w:rFonts w:ascii="Verdana" w:hAnsi="Verdana" w:cs="Calibri"/>
+                <w:color w:val="404040"/>
+                <w:sz w:val="20"/>
+                <w:szCs w:val="20"/>
+              </w:rPr>
+              <w:t>Tiago,Cláudia</w:t>
+            </w:r>
+            <w:proofErr w:type="spellEnd"/>
+            <w:r>
+              <w:rPr>
+                <w:rFonts w:ascii="Verdana" w:hAnsi="Verdana" w:cs="Calibri"/>
+                <w:color w:val="404040"/>
+                <w:sz w:val="20"/>
+                <w:szCs w:val="20"/>
+              </w:rPr>
+              <w:t xml:space="preserve">, Paulo, </w:t>
+            </w:r>
+            <w:proofErr w:type="spellStart"/>
+            <w:r>
+              <w:rPr>
+                <w:rFonts w:ascii="Verdana" w:hAnsi="Verdana" w:cs="Calibri"/>
+                <w:color w:val="404040"/>
+                <w:sz w:val="20"/>
+                <w:szCs w:val="20"/>
+              </w:rPr>
+              <w:t>Luís,Hugo</w:t>
+            </w:r>
+            <w:proofErr w:type="spellEnd"/>
+            <w:r>
+              <w:rPr>
+                <w:rFonts w:ascii="Verdana" w:hAnsi="Verdana" w:cs="Calibri"/>
+                <w:color w:val="404040"/>
+                <w:sz w:val="20"/>
+                <w:szCs w:val="20"/>
+              </w:rPr>
+              <w:t>,</w:t>
+            </w:r>
+            <w:r>
+              <w:rPr>
+                <w:rFonts w:ascii="Verdana" w:hAnsi="Verdana" w:cs="Calibri"/>
+                <w:color w:val="404040"/>
+                <w:sz w:val="20"/>
+                <w:szCs w:val="20"/>
+              </w:rPr>
+              <w:t xml:space="preserve"> </w:t>
+            </w:r>
+            <w:r>
+              <w:rPr>
+                <w:rFonts w:ascii="Verdana" w:hAnsi="Verdana" w:cs="Calibri"/>
+                <w:color w:val="404040"/>
+                <w:sz w:val="20"/>
+                <w:szCs w:val="20"/>
+              </w:rPr>
+              <w:t>Filipe D.</w:t>
+            </w:r>
+          </w:p>
+        </w:tc>
+      </w:tr>
+      <w:tr>
+        <w:trPr>
+          <w:trHeight w:val="80"/>
+        </w:trPr>
+        <w:tc>
+          <w:tcPr>
+            <w:tcW w:w="1310" w:type="dxa"/>
+            <w:tcBorders>
+              <w:left w:val="single" w:sz="4" w:space="0" w:color="000000"/>
+              <w:bottom w:val="single" w:sz="4" w:space="0" w:color="000000"/>
+              <w:right w:val="single" w:sz="4" w:space="0" w:color="000000"/>
+            </w:tcBorders>
+            <w:shd w:val="clear" w:color="auto" w:fill="auto"/>
+          </w:tcPr>
+          <w:p>
+            <w:pPr>
+              <w:spacing w:after="0" w:line="240" w:lineRule="auto"/>
+              <w:jc w:val="both"/>
+              <w:rPr>
+                <w:rFonts w:cs="Calibri"/>
+                <w:b/>
+                <w:color w:val="404040"/>
+                <w:sz w:val="28"/>
+                <w:szCs w:val="28"/>
+              </w:rPr>
+            </w:pPr>
+            <w:r>
+              <w:rPr>
+                <w:rFonts w:cs="Calibri"/>
+                <w:b/>
+                <w:color w:val="404040"/>
+                <w:sz w:val="28"/>
+                <w:szCs w:val="28"/>
+              </w:rPr>
+              <w:t>8.13.</w:t>
+            </w:r>
+          </w:p>
+        </w:tc>
+        <w:tc>
+          <w:tcPr>
+            <w:tcW w:w="7513" w:type="dxa"/>
+            <w:tcBorders>
+              <w:left w:val="single" w:sz="4" w:space="0" w:color="000000"/>
+              <w:bottom w:val="single" w:sz="4" w:space="0" w:color="000000"/>
+              <w:right w:val="single" w:sz="4" w:space="0" w:color="000000"/>
+            </w:tcBorders>
+          </w:tcPr>
+          <w:p>
+            <w:pPr>
+              <w:spacing w:after="0" w:line="240" w:lineRule="auto"/>
+              <w:jc w:val="both"/>
+              <w:rPr>
+                <w:rFonts w:ascii="Verdana" w:hAnsi="Verdana" w:cs="Calibri"/>
+                <w:color w:val="404040"/>
+                <w:sz w:val="20"/>
+                <w:szCs w:val="20"/>
+              </w:rPr>
+            </w:pPr>
+            <w:proofErr w:type="spellStart"/>
+            <w:r>
+              <w:rPr>
+                <w:rFonts w:ascii="Verdana" w:hAnsi="Verdana" w:cs="Calibri"/>
+                <w:color w:val="404040"/>
+                <w:sz w:val="20"/>
+                <w:szCs w:val="20"/>
+              </w:rPr>
+              <w:t>Tiago,Cláudia</w:t>
+            </w:r>
+            <w:proofErr w:type="spellEnd"/>
+            <w:r>
+              <w:rPr>
+                <w:rFonts w:ascii="Verdana" w:hAnsi="Verdana" w:cs="Calibri"/>
+                <w:color w:val="404040"/>
+                <w:sz w:val="20"/>
+                <w:szCs w:val="20"/>
+              </w:rPr>
+              <w:t xml:space="preserve">, Paulo, </w:t>
+            </w:r>
+            <w:proofErr w:type="spellStart"/>
+            <w:r>
+              <w:rPr>
+                <w:rFonts w:ascii="Verdana" w:hAnsi="Verdana" w:cs="Calibri"/>
+                <w:color w:val="404040"/>
+                <w:sz w:val="20"/>
+                <w:szCs w:val="20"/>
+              </w:rPr>
+              <w:t>Luís,Hugo,Diogo</w:t>
+            </w:r>
+            <w:proofErr w:type="spellEnd"/>
+            <w:r>
+              <w:rPr>
+                <w:rFonts w:ascii="Verdana" w:hAnsi="Verdana" w:cs="Calibri"/>
+                <w:color w:val="404040"/>
+                <w:sz w:val="20"/>
+                <w:szCs w:val="20"/>
+              </w:rPr>
+              <w:t>, Filipe D.</w:t>
+            </w:r>
+          </w:p>
+        </w:tc>
+      </w:tr>
+      <w:tr>
+        <w:trPr>
+          <w:trHeight w:val="80"/>
+        </w:trPr>
+        <w:tc>
+          <w:tcPr>
+            <w:tcW w:w="1310" w:type="dxa"/>
+            <w:tcBorders>
+              <w:left w:val="single" w:sz="4" w:space="0" w:color="000000"/>
+              <w:bottom w:val="single" w:sz="4" w:space="0" w:color="000000"/>
+              <w:right w:val="single" w:sz="4" w:space="0" w:color="000000"/>
+            </w:tcBorders>
+            <w:shd w:val="clear" w:color="auto" w:fill="auto"/>
+          </w:tcPr>
+          <w:p>
+            <w:pPr>
+              <w:spacing w:after="0" w:line="240" w:lineRule="auto"/>
+              <w:jc w:val="both"/>
+              <w:rPr>
+                <w:rFonts w:cs="Calibri"/>
+                <w:b/>
+                <w:color w:val="404040"/>
+                <w:sz w:val="28"/>
+                <w:szCs w:val="28"/>
+              </w:rPr>
+            </w:pPr>
+            <w:r>
+              <w:rPr>
+                <w:rFonts w:cs="Calibri"/>
+                <w:b/>
+                <w:color w:val="404040"/>
+                <w:sz w:val="28"/>
+                <w:szCs w:val="28"/>
+              </w:rPr>
+              <w:t>8.14.</w:t>
+            </w:r>
+          </w:p>
+        </w:tc>
+        <w:tc>
+          <w:tcPr>
+            <w:tcW w:w="7513" w:type="dxa"/>
+            <w:tcBorders>
+              <w:left w:val="single" w:sz="4" w:space="0" w:color="000000"/>
+              <w:bottom w:val="single" w:sz="4" w:space="0" w:color="000000"/>
+              <w:right w:val="single" w:sz="4" w:space="0" w:color="000000"/>
+            </w:tcBorders>
+          </w:tcPr>
+          <w:p>
+            <w:pPr>
+              <w:spacing w:after="0" w:line="240" w:lineRule="auto"/>
+              <w:jc w:val="both"/>
+              <w:rPr>
+                <w:rFonts w:ascii="Verdana" w:hAnsi="Verdana" w:cs="Calibri"/>
+                <w:color w:val="404040"/>
+                <w:sz w:val="20"/>
+                <w:szCs w:val="20"/>
+              </w:rPr>
+            </w:pPr>
+            <w:proofErr w:type="spellStart"/>
+            <w:r>
+              <w:rPr>
+                <w:rFonts w:ascii="Verdana" w:hAnsi="Verdana" w:cs="Calibri"/>
+                <w:color w:val="404040"/>
+                <w:sz w:val="20"/>
+                <w:szCs w:val="20"/>
+              </w:rPr>
+              <w:t>Tiago,Cláudia</w:t>
+            </w:r>
+            <w:proofErr w:type="spellEnd"/>
+            <w:r>
+              <w:rPr>
+                <w:rFonts w:ascii="Verdana" w:hAnsi="Verdana" w:cs="Calibri"/>
+                <w:color w:val="404040"/>
+                <w:sz w:val="20"/>
+                <w:szCs w:val="20"/>
+              </w:rPr>
+              <w:t xml:space="preserve">, Paulo, </w:t>
+            </w:r>
+            <w:proofErr w:type="spellStart"/>
+            <w:r>
+              <w:rPr>
+                <w:rFonts w:ascii="Verdana" w:hAnsi="Verdana" w:cs="Calibri"/>
+                <w:color w:val="404040"/>
+                <w:sz w:val="20"/>
+                <w:szCs w:val="20"/>
+              </w:rPr>
+              <w:t>Luís,Hugo,Diogo</w:t>
+            </w:r>
+            <w:proofErr w:type="spellEnd"/>
+            <w:r>
+              <w:rPr>
+                <w:rFonts w:ascii="Verdana" w:hAnsi="Verdana" w:cs="Calibri"/>
+                <w:color w:val="404040"/>
+                <w:sz w:val="20"/>
+                <w:szCs w:val="20"/>
+              </w:rPr>
+              <w:t>, Filipe D.</w:t>
+            </w:r>
+          </w:p>
+        </w:tc>
+      </w:tr>
+      <w:tr>
+        <w:trPr>
+          <w:trHeight w:val="80"/>
+        </w:trPr>
+        <w:tc>
+          <w:tcPr>
+            <w:tcW w:w="1310" w:type="dxa"/>
+            <w:tcBorders>
+              <w:left w:val="single" w:sz="4" w:space="0" w:color="000000"/>
+              <w:bottom w:val="single" w:sz="4" w:space="0" w:color="000000"/>
+              <w:right w:val="single" w:sz="4" w:space="0" w:color="000000"/>
+            </w:tcBorders>
+            <w:shd w:val="clear" w:color="auto" w:fill="auto"/>
+          </w:tcPr>
+          <w:p>
+            <w:pPr>
+              <w:spacing w:after="0" w:line="240" w:lineRule="auto"/>
+              <w:jc w:val="both"/>
+              <w:rPr>
+                <w:rFonts w:cs="Calibri"/>
+                <w:b/>
+                <w:color w:val="404040"/>
+                <w:sz w:val="28"/>
+                <w:szCs w:val="28"/>
+              </w:rPr>
+            </w:pPr>
+            <w:r>
+              <w:rPr>
+                <w:rFonts w:cs="Calibri"/>
+                <w:b/>
+                <w:color w:val="404040"/>
+                <w:sz w:val="28"/>
+                <w:szCs w:val="28"/>
+              </w:rPr>
+              <w:t>8.15.</w:t>
+            </w:r>
+          </w:p>
+        </w:tc>
+        <w:tc>
+          <w:tcPr>
+            <w:tcW w:w="7513" w:type="dxa"/>
+            <w:tcBorders>
+              <w:left w:val="single" w:sz="4" w:space="0" w:color="000000"/>
+              <w:bottom w:val="single" w:sz="4" w:space="0" w:color="000000"/>
+              <w:right w:val="single" w:sz="4" w:space="0" w:color="000000"/>
+            </w:tcBorders>
+          </w:tcPr>
+          <w:p>
+            <w:pPr>
+              <w:spacing w:after="0" w:line="240" w:lineRule="auto"/>
+              <w:jc w:val="both"/>
+              <w:rPr>
+                <w:rFonts w:ascii="Verdana" w:hAnsi="Verdana" w:cs="Calibri"/>
+                <w:color w:val="404040"/>
+                <w:sz w:val="20"/>
+                <w:szCs w:val="20"/>
+              </w:rPr>
+            </w:pPr>
+            <w:proofErr w:type="spellStart"/>
+            <w:r>
+              <w:rPr>
+                <w:rFonts w:ascii="Verdana" w:hAnsi="Verdana" w:cs="Calibri"/>
+                <w:color w:val="404040"/>
+                <w:sz w:val="20"/>
+                <w:szCs w:val="20"/>
+              </w:rPr>
+              <w:t>Tiago,Cláudia</w:t>
+            </w:r>
+            <w:proofErr w:type="spellEnd"/>
+            <w:r>
+              <w:rPr>
+                <w:rFonts w:ascii="Verdana" w:hAnsi="Verdana" w:cs="Calibri"/>
+                <w:color w:val="404040"/>
+                <w:sz w:val="20"/>
+                <w:szCs w:val="20"/>
+              </w:rPr>
+              <w:t xml:space="preserve">, Paulo, </w:t>
+            </w:r>
+            <w:proofErr w:type="spellStart"/>
+            <w:r>
+              <w:rPr>
+                <w:rFonts w:ascii="Verdana" w:hAnsi="Verdana" w:cs="Calibri"/>
+                <w:color w:val="404040"/>
+                <w:sz w:val="20"/>
+                <w:szCs w:val="20"/>
+              </w:rPr>
+              <w:t>Luís,Hugo</w:t>
+            </w:r>
+            <w:proofErr w:type="spellEnd"/>
+            <w:r>
+              <w:rPr>
+                <w:rFonts w:ascii="Verdana" w:hAnsi="Verdana" w:cs="Calibri"/>
+                <w:color w:val="404040"/>
+                <w:sz w:val="20"/>
+                <w:szCs w:val="20"/>
+              </w:rPr>
+              <w:t>,</w:t>
+            </w:r>
+            <w:r>
+              <w:rPr>
+                <w:rFonts w:ascii="Verdana" w:hAnsi="Verdana" w:cs="Calibri"/>
+                <w:color w:val="404040"/>
+                <w:sz w:val="20"/>
+                <w:szCs w:val="20"/>
+              </w:rPr>
+              <w:t xml:space="preserve"> Filipe D.</w:t>
+            </w:r>
+          </w:p>
+        </w:tc>
+      </w:tr>
+      <w:tr>
+        <w:trPr>
+          <w:trHeight w:val="80"/>
+        </w:trPr>
+        <w:tc>
+          <w:tcPr>
+            <w:tcW w:w="1310" w:type="dxa"/>
+            <w:tcBorders>
+              <w:left w:val="single" w:sz="4" w:space="0" w:color="000000"/>
+              <w:bottom w:val="single" w:sz="4" w:space="0" w:color="000000"/>
+              <w:right w:val="single" w:sz="4" w:space="0" w:color="000000"/>
+            </w:tcBorders>
+            <w:shd w:val="clear" w:color="auto" w:fill="auto"/>
+          </w:tcPr>
+          <w:p>
+            <w:pPr>
+              <w:spacing w:after="0" w:line="240" w:lineRule="auto"/>
+              <w:jc w:val="both"/>
+              <w:rPr>
+                <w:rFonts w:cs="Calibri"/>
+                <w:b/>
+                <w:color w:val="404040"/>
+                <w:sz w:val="28"/>
+                <w:szCs w:val="28"/>
+              </w:rPr>
+            </w:pPr>
+            <w:r>
+              <w:rPr>
+                <w:rFonts w:cs="Calibri"/>
+                <w:b/>
+                <w:color w:val="404040"/>
+                <w:sz w:val="28"/>
+                <w:szCs w:val="28"/>
+              </w:rPr>
+              <w:t>8.16.</w:t>
+            </w:r>
+          </w:p>
+        </w:tc>
+        <w:tc>
+          <w:tcPr>
+            <w:tcW w:w="7513" w:type="dxa"/>
+            <w:tcBorders>
+              <w:left w:val="single" w:sz="4" w:space="0" w:color="000000"/>
+              <w:bottom w:val="single" w:sz="4" w:space="0" w:color="000000"/>
+              <w:right w:val="single" w:sz="4" w:space="0" w:color="000000"/>
+            </w:tcBorders>
+          </w:tcPr>
+          <w:p>
+            <w:pPr>
+              <w:spacing w:after="0" w:line="240" w:lineRule="auto"/>
+              <w:jc w:val="both"/>
+              <w:rPr>
+                <w:rFonts w:ascii="Verdana" w:hAnsi="Verdana" w:cs="Calibri"/>
+                <w:color w:val="404040"/>
+                <w:sz w:val="20"/>
+                <w:szCs w:val="20"/>
+              </w:rPr>
+            </w:pPr>
+            <w:r>
+              <w:rPr>
+                <w:rFonts w:ascii="Verdana" w:hAnsi="Verdana" w:cs="Calibri"/>
+                <w:color w:val="404040"/>
+                <w:sz w:val="20"/>
+                <w:szCs w:val="20"/>
+              </w:rPr>
+              <w:t>Paulo, Tiago, Filipe D., Cláudia</w:t>
+            </w:r>
+          </w:p>
+        </w:tc>
+      </w:tr>
+      <w:tr>
+        <w:trPr>
+          <w:trHeight w:val="80"/>
+        </w:trPr>
+        <w:tc>
+          <w:tcPr>
+            <w:tcW w:w="1310" w:type="dxa"/>
+            <w:tcBorders>
+              <w:left w:val="single" w:sz="4" w:space="0" w:color="000000"/>
+              <w:bottom w:val="single" w:sz="4" w:space="0" w:color="000000"/>
+              <w:right w:val="single" w:sz="4" w:space="0" w:color="000000"/>
+            </w:tcBorders>
+            <w:shd w:val="clear" w:color="auto" w:fill="auto"/>
+          </w:tcPr>
+          <w:p>
+            <w:pPr>
+              <w:spacing w:after="0" w:line="240" w:lineRule="auto"/>
+              <w:jc w:val="both"/>
+              <w:rPr>
+                <w:rFonts w:cs="Calibri"/>
+                <w:b/>
+                <w:color w:val="404040"/>
+                <w:sz w:val="28"/>
+                <w:szCs w:val="28"/>
+              </w:rPr>
+            </w:pPr>
+            <w:r>
+              <w:rPr>
+                <w:rFonts w:cs="Calibri"/>
+                <w:b/>
+                <w:color w:val="404040"/>
+                <w:sz w:val="28"/>
+                <w:szCs w:val="28"/>
+              </w:rPr>
+              <w:t>8.17.</w:t>
+            </w:r>
+          </w:p>
+        </w:tc>
+        <w:tc>
+          <w:tcPr>
+            <w:tcW w:w="7513" w:type="dxa"/>
+            <w:tcBorders>
+              <w:left w:val="single" w:sz="4" w:space="0" w:color="000000"/>
+              <w:bottom w:val="single" w:sz="4" w:space="0" w:color="000000"/>
+              <w:right w:val="single" w:sz="4" w:space="0" w:color="000000"/>
+            </w:tcBorders>
+          </w:tcPr>
+          <w:p>
+            <w:pPr>
+              <w:spacing w:after="0" w:line="240" w:lineRule="auto"/>
+              <w:jc w:val="both"/>
+              <w:rPr>
+                <w:rFonts w:ascii="Verdana" w:hAnsi="Verdana" w:cs="Calibri"/>
+                <w:color w:val="404040"/>
+                <w:sz w:val="20"/>
+                <w:szCs w:val="20"/>
+              </w:rPr>
+            </w:pPr>
+            <w:r>
+              <w:rPr>
+                <w:rFonts w:ascii="Verdana" w:hAnsi="Verdana" w:cs="Calibri"/>
+                <w:color w:val="404040"/>
+                <w:sz w:val="20"/>
+                <w:szCs w:val="20"/>
+              </w:rPr>
+              <w:t>Tiago, Paulo, Cláudia</w:t>
+            </w:r>
+          </w:p>
+        </w:tc>
+      </w:tr>
+      <w:tr>
+        <w:trPr>
+          <w:trHeight w:val="80"/>
+        </w:trPr>
+        <w:tc>
+          <w:tcPr>
+            <w:tcW w:w="1310" w:type="dxa"/>
+            <w:tcBorders>
+              <w:left w:val="single" w:sz="4" w:space="0" w:color="000000"/>
+              <w:bottom w:val="single" w:sz="4" w:space="0" w:color="000000"/>
+              <w:right w:val="single" w:sz="4" w:space="0" w:color="000000"/>
+            </w:tcBorders>
+            <w:shd w:val="clear" w:color="auto" w:fill="auto"/>
+          </w:tcPr>
+          <w:p>
+            <w:pPr>
+              <w:spacing w:after="0" w:line="240" w:lineRule="auto"/>
+              <w:jc w:val="both"/>
+              <w:rPr>
+                <w:rFonts w:cs="Calibri"/>
+                <w:b/>
+                <w:color w:val="404040"/>
+                <w:sz w:val="28"/>
+                <w:szCs w:val="28"/>
+              </w:rPr>
+            </w:pPr>
+            <w:r>
+              <w:rPr>
+                <w:rFonts w:cs="Calibri"/>
+                <w:b/>
+                <w:color w:val="404040"/>
+                <w:sz w:val="28"/>
+                <w:szCs w:val="28"/>
+              </w:rPr>
+              <w:t>8.18.</w:t>
+            </w:r>
+          </w:p>
+        </w:tc>
+        <w:tc>
+          <w:tcPr>
+            <w:tcW w:w="7513" w:type="dxa"/>
+            <w:tcBorders>
+              <w:left w:val="single" w:sz="4" w:space="0" w:color="000000"/>
+              <w:bottom w:val="single" w:sz="4" w:space="0" w:color="000000"/>
+              <w:right w:val="single" w:sz="4" w:space="0" w:color="000000"/>
+            </w:tcBorders>
+          </w:tcPr>
+          <w:p>
+            <w:pPr>
+              <w:spacing w:after="0" w:line="240" w:lineRule="auto"/>
+              <w:jc w:val="both"/>
+              <w:rPr>
+                <w:rFonts w:ascii="Verdana" w:hAnsi="Verdana" w:cs="Calibri"/>
+                <w:color w:val="404040"/>
+                <w:sz w:val="20"/>
+                <w:szCs w:val="20"/>
+              </w:rPr>
+            </w:pPr>
+            <w:r>
+              <w:rPr>
+                <w:rFonts w:ascii="Verdana" w:hAnsi="Verdana" w:cs="Calibri"/>
+                <w:color w:val="404040"/>
+                <w:sz w:val="20"/>
+                <w:szCs w:val="20"/>
+              </w:rPr>
+              <w:t>Tiago</w:t>
+            </w:r>
+            <w:r>
+              <w:rPr>
+                <w:rFonts w:ascii="Verdana" w:hAnsi="Verdana" w:cs="Calibri"/>
+                <w:color w:val="404040"/>
+                <w:sz w:val="20"/>
+                <w:szCs w:val="20"/>
+              </w:rPr>
+              <w:t xml:space="preserve">, </w:t>
+            </w:r>
+            <w:r>
+              <w:rPr>
+                <w:rFonts w:ascii="Verdana" w:hAnsi="Verdana" w:cs="Calibri"/>
+                <w:color w:val="404040"/>
+                <w:sz w:val="20"/>
+                <w:szCs w:val="20"/>
+              </w:rPr>
+              <w:t>Cláudia</w:t>
             </w:r>
           </w:p>
         </w:tc>
       </w:tr>
     </w:tbl>
-    <w:p/>
+    <w:p>
+      <w:bookmarkStart w:id="0" w:name="_GoBack"/>
+      <w:bookmarkEnd w:id="0"/>
+    </w:p>
     <w:sectPr>
       <w:pgSz w:w="11906" w:h="16838"/>
       <w:pgMar w:top="1417" w:right="1701" w:bottom="1417" w:left="1701" w:header="708" w:footer="708" w:gutter="0"/>
@@ -10030,7 +11057,7 @@
 </file>
 
 <file path=customXml/itemProps1.xml><?xml version="1.0" encoding="utf-8"?>
-<ds:datastoreItem xmlns:ds="http://schemas.openxmlformats.org/officeDocument/2006/customXml" ds:itemID="{05A3C1C4-9A9B-4892-808D-A02B5D465514}">
+<ds:datastoreItem xmlns:ds="http://schemas.openxmlformats.org/officeDocument/2006/customXml" ds:itemID="{A4EE9203-AFC1-42CD-BD3A-62F795E67380}">
   <ds:schemaRefs>
     <ds:schemaRef ds:uri="http://schemas.openxmlformats.org/officeDocument/2006/bibliography"/>
   </ds:schemaRefs>

</xml_diff>